<commit_message>
Updates in progress by Don
</commit_message>
<xml_diff>
--- a/notes/Robot controls sequences.docx
+++ b/notes/Robot controls sequences.docx
@@ -46,10 +46,16 @@
         <w:t xml:space="preserve"> (Joy 2 button 1)</w:t>
       </w:r>
       <w:r>
-        <w:t xml:space="preserve">:  </w:t>
-      </w:r>
-      <w:r>
-        <w:t>Requires intake, uptake</w:t>
+        <w:t>:  Requires intake</w:t>
+      </w:r>
+      <w:r>
+        <w:t>.  Uses</w:t>
+      </w:r>
+      <w:r>
+        <w:t xml:space="preserve"> uptake</w:t>
+      </w:r>
+      <w:r>
+        <w:t xml:space="preserve"> but does not require it</w:t>
       </w:r>
       <w:r>
         <w:t xml:space="preserve">.  </w:t>
@@ -76,28 +82,58 @@
         </w:numPr>
       </w:pPr>
       <w:r>
-        <w:t>Turn on intake motor, transfer motor, uptake motor</w:t>
-      </w:r>
-    </w:p>
-    <w:p>
-      <w:r>
-        <w:t>Close Intake</w:t>
-      </w:r>
-      <w:r>
-        <w:t xml:space="preserve"> (Joy 2 button 2)</w:t>
-      </w:r>
-      <w:r>
-        <w:t>:</w:t>
-      </w:r>
-      <w:r>
-        <w:t xml:space="preserve">  Requires intake, uptake</w:t>
-      </w:r>
-      <w:r>
-        <w:t xml:space="preserve">. </w:t>
+        <w:t>Turn on intake motor, transfer motor</w:t>
+      </w:r>
+    </w:p>
+    <w:p>
+      <w:pPr>
+        <w:pStyle w:val="ListParagraph"/>
+        <w:numPr>
+          <w:ilvl w:val="0"/>
+          <w:numId w:val="2"/>
+        </w:numPr>
+      </w:pPr>
+      <w:r>
+        <w:t>If there is no ball at the color sensor, then turns on the</w:t>
+      </w:r>
+      <w:r>
+        <w:t xml:space="preserve"> uptake motor</w:t>
+      </w:r>
+      <w:r>
+        <w:t xml:space="preserve"> and turns off the eject motor.  It does this without requiring the uptake, so it could cause interfer</w:t>
+      </w:r>
+      <w:r>
+        <w:t>ing</w:t>
+      </w:r>
+      <w:r>
+        <w:t xml:space="preserve"> behavior</w:t>
+      </w:r>
+      <w:r>
+        <w:t>s</w:t>
       </w:r>
       <w:bookmarkStart w:id="0" w:name="_GoBack"/>
       <w:bookmarkEnd w:id="0"/>
       <w:r>
+        <w:t>.</w:t>
+      </w:r>
+    </w:p>
+    <w:p>
+      <w:r>
+        <w:t>Close Intake</w:t>
+      </w:r>
+      <w:r>
+        <w:t xml:space="preserve"> (Joy 2 button 2)</w:t>
+      </w:r>
+      <w:r>
+        <w:t>:</w:t>
+      </w:r>
+      <w:r>
+        <w:t xml:space="preserve">  Requires intake, uptake</w:t>
+      </w:r>
+      <w:r>
+        <w:t xml:space="preserve">. </w:t>
+      </w:r>
+      <w:r>
         <w:t xml:space="preserve"> </w:t>
       </w:r>
       <w:r>
@@ -137,10 +173,7 @@
         </w:numPr>
       </w:pPr>
       <w:r>
-        <w:t xml:space="preserve">If 0 or 1 balls, then run flush sequence, then </w:t>
-      </w:r>
-      <w:r>
-        <w:t>turn off intake motor, transfer motor, uptake motor</w:t>
+        <w:t>If 0 or 1 balls, then run flush sequence, then turn off intake motor, transfer motor, uptake motor</w:t>
       </w:r>
     </w:p>
     <w:p>
@@ -176,18 +209,258 @@
       </w:r>
     </w:p>
     <w:p>
-      <w:r>
-        <w:t>Sort ball at uptake (trigger when ball is at color sensor in teleop):  Requires intake, update, feeder</w:t>
-      </w:r>
-    </w:p>
-    <w:p>
-      <w:pPr>
-        <w:pStyle w:val="ListParagraph"/>
-        <w:numPr>
-          <w:ilvl w:val="0"/>
-          <w:numId w:val="3"/>
-        </w:numPr>
-      </w:pPr>
+      <w:pPr>
+        <w:pStyle w:val="ListParagraph"/>
+        <w:numPr>
+          <w:ilvl w:val="0"/>
+          <w:numId w:val="3"/>
+        </w:numPr>
+      </w:pPr>
+      <w:r>
+        <w:t>NOT interruptible</w:t>
+      </w:r>
+    </w:p>
+    <w:p>
+      <w:pPr>
+        <w:pStyle w:val="ListParagraph"/>
+        <w:numPr>
+          <w:ilvl w:val="0"/>
+          <w:numId w:val="3"/>
+        </w:numPr>
+      </w:pPr>
+    </w:p>
+    <w:p>
+      <w:r>
+        <w:t xml:space="preserve">Sort ball at uptake (trigger when ball is at color sensor in teleop):  Requires </w:t>
+      </w:r>
+      <w:r>
+        <w:t>uptak</w:t>
+      </w:r>
+      <w:r>
+        <w:t>e, feeder</w:t>
+      </w:r>
+      <w:r>
+        <w:t xml:space="preserve">.  </w:t>
+      </w:r>
+      <w:r>
+        <w:t>Forks</w:t>
+      </w:r>
+      <w:r>
+        <w:t xml:space="preserve"> intake </w:t>
+      </w:r>
+      <w:r>
+        <w:t>(</w:t>
+      </w:r>
+      <w:r>
+        <w:t>does not require</w:t>
+      </w:r>
+      <w:r>
+        <w:t xml:space="preserve"> intake)</w:t>
+      </w:r>
+      <w:r>
+        <w:t>.</w:t>
+      </w:r>
+    </w:p>
+    <w:p>
+      <w:pPr>
+        <w:pStyle w:val="ListParagraph"/>
+        <w:numPr>
+          <w:ilvl w:val="0"/>
+          <w:numId w:val="3"/>
+        </w:numPr>
+      </w:pPr>
+      <w:r>
+        <w:t>NOT interruptible</w:t>
+      </w:r>
+    </w:p>
+    <w:p>
+      <w:pPr>
+        <w:pStyle w:val="ListParagraph"/>
+        <w:numPr>
+          <w:ilvl w:val="0"/>
+          <w:numId w:val="3"/>
+        </w:numPr>
+      </w:pPr>
+      <w:r>
+        <w:t>Turn off feeder</w:t>
+      </w:r>
+    </w:p>
+    <w:p>
+      <w:pPr>
+        <w:pStyle w:val="ListParagraph"/>
+        <w:numPr>
+          <w:ilvl w:val="0"/>
+          <w:numId w:val="3"/>
+        </w:numPr>
+      </w:pPr>
+      <w:r>
+        <w:t>Wait 0.15 sec for color sensor to stabilize</w:t>
+      </w:r>
+    </w:p>
+    <w:p>
+      <w:pPr>
+        <w:pStyle w:val="ListParagraph"/>
+        <w:numPr>
+          <w:ilvl w:val="0"/>
+          <w:numId w:val="3"/>
+        </w:numPr>
+      </w:pPr>
+      <w:r>
+        <w:t>If wrong color</w:t>
+      </w:r>
+    </w:p>
+    <w:p>
+      <w:pPr>
+        <w:pStyle w:val="ListParagraph"/>
+        <w:numPr>
+          <w:ilvl w:val="1"/>
+          <w:numId w:val="3"/>
+        </w:numPr>
+      </w:pPr>
+      <w:r>
+        <w:t>Eject ball – run eject motor until ball is not at color sensor (with min/max times)</w:t>
+      </w:r>
+    </w:p>
+    <w:p>
+      <w:pPr>
+        <w:pStyle w:val="ListParagraph"/>
+        <w:numPr>
+          <w:ilvl w:val="1"/>
+          <w:numId w:val="3"/>
+        </w:numPr>
+      </w:pPr>
+      <w:r>
+        <w:t>Leave uptake motor running</w:t>
+      </w:r>
+    </w:p>
+    <w:p>
+      <w:pPr>
+        <w:pStyle w:val="ListParagraph"/>
+        <w:numPr>
+          <w:ilvl w:val="0"/>
+          <w:numId w:val="3"/>
+        </w:numPr>
+      </w:pPr>
+      <w:r>
+        <w:t>If right color</w:t>
+      </w:r>
+    </w:p>
+    <w:p>
+      <w:pPr>
+        <w:pStyle w:val="ListParagraph"/>
+        <w:numPr>
+          <w:ilvl w:val="1"/>
+          <w:numId w:val="3"/>
+        </w:numPr>
+      </w:pPr>
+      <w:r>
+        <w:t>If</w:t>
+      </w:r>
+      <w:r>
+        <w:t xml:space="preserve"> a</w:t>
+      </w:r>
+      <w:r>
+        <w:t xml:space="preserve"> ball </w:t>
+      </w:r>
+      <w:r>
+        <w:t xml:space="preserve">is </w:t>
+      </w:r>
+      <w:r>
+        <w:t>not in feeder (this is first ball)</w:t>
+      </w:r>
+    </w:p>
+    <w:p>
+      <w:pPr>
+        <w:pStyle w:val="ListParagraph"/>
+        <w:numPr>
+          <w:ilvl w:val="2"/>
+          <w:numId w:val="3"/>
+        </w:numPr>
+      </w:pPr>
+      <w:r>
+        <w:t>X-box rumble once</w:t>
+      </w:r>
+    </w:p>
+    <w:p>
+      <w:pPr>
+        <w:pStyle w:val="ListParagraph"/>
+        <w:numPr>
+          <w:ilvl w:val="2"/>
+          <w:numId w:val="3"/>
+        </w:numPr>
+      </w:pPr>
+      <w:r>
+        <w:t>Set eject motor to run until ball is in feeder, then turn off eject motor</w:t>
+      </w:r>
+    </w:p>
+    <w:p>
+      <w:pPr>
+        <w:pStyle w:val="ListParagraph"/>
+        <w:numPr>
+          <w:ilvl w:val="2"/>
+          <w:numId w:val="3"/>
+        </w:numPr>
+      </w:pPr>
+      <w:r>
+        <w:t>Leave uptake motor running</w:t>
+      </w:r>
+    </w:p>
+    <w:p>
+      <w:pPr>
+        <w:pStyle w:val="ListParagraph"/>
+        <w:numPr>
+          <w:ilvl w:val="1"/>
+          <w:numId w:val="3"/>
+        </w:numPr>
+      </w:pPr>
+      <w:r>
+        <w:t>If there already is a ball in the feeder (this is 2</w:t>
+      </w:r>
+      <w:r>
+        <w:rPr>
+          <w:vertAlign w:val="superscript"/>
+        </w:rPr>
+        <w:t>nd</w:t>
+      </w:r>
+      <w:r>
+        <w:t xml:space="preserve"> ball)</w:t>
+      </w:r>
+    </w:p>
+    <w:p>
+      <w:pPr>
+        <w:pStyle w:val="ListParagraph"/>
+        <w:numPr>
+          <w:ilvl w:val="2"/>
+          <w:numId w:val="3"/>
+        </w:numPr>
+      </w:pPr>
+      <w:r>
+        <w:t>X-box rumble twice</w:t>
+      </w:r>
+    </w:p>
+    <w:p>
+      <w:pPr>
+        <w:pStyle w:val="ListParagraph"/>
+        <w:numPr>
+          <w:ilvl w:val="2"/>
+          <w:numId w:val="3"/>
+        </w:numPr>
+      </w:pPr>
+      <w:r>
+        <w:t>Fork to retract intake, turn off intake motor, turn off transfer motor</w:t>
+      </w:r>
+    </w:p>
+    <w:p>
+      <w:pPr>
+        <w:pStyle w:val="ListParagraph"/>
+        <w:numPr>
+          <w:ilvl w:val="2"/>
+          <w:numId w:val="3"/>
+        </w:numPr>
+      </w:pPr>
+      <w:r>
+        <w:t>Turn off uptake motor</w:t>
+      </w:r>
     </w:p>
     <w:p/>
     <w:p>
@@ -210,13 +483,11 @@
         <w:spacing w:after="0"/>
       </w:pPr>
       <w:r>
+        <w:lastRenderedPageBreak/>
         <w:t>Set shooter speed short</w:t>
       </w:r>
       <w:r>
-        <w:t xml:space="preserve"> shot (A):  Requires shooter, </w:t>
-      </w:r>
-      <w:r>
-        <w:t>[pi – no requirement]</w:t>
+        <w:t xml:space="preserve"> shot (A):  Requires shooter, [pi – no requirement]</w:t>
       </w:r>
     </w:p>
     <w:p>
@@ -224,16 +495,10 @@
         <w:spacing w:after="0"/>
       </w:pPr>
       <w:r>
-        <w:t xml:space="preserve">Set shooter speed </w:t>
-      </w:r>
-      <w:r>
-        <w:t>medium shot (B</w:t>
-      </w:r>
-      <w:r>
-        <w:t xml:space="preserve">):  Requires shooter, </w:t>
-      </w:r>
-      <w:r>
-        <w:t>[pi – no requirement]</w:t>
+        <w:t>Set shooter speed medium shot (B</w:t>
+      </w:r>
+      <w:r>
+        <w:t>):  Requires shooter, [pi – no requirement]</w:t>
       </w:r>
     </w:p>
     <w:p>
@@ -244,10 +509,7 @@
         <w:t>Set shooter speed long shot (Y</w:t>
       </w:r>
       <w:r>
-        <w:t xml:space="preserve">):  Requires shooter, </w:t>
-      </w:r>
-      <w:r>
-        <w:t>[pi – no requirement]</w:t>
+        <w:t>):  Requires shooter, [pi – no requirement]</w:t>
       </w:r>
     </w:p>
     <w:p>
@@ -255,22 +517,10 @@
         <w:spacing w:after="0"/>
       </w:pPr>
       <w:r>
-        <w:t xml:space="preserve">Set shooter speed </w:t>
-      </w:r>
-      <w:r>
-        <w:t>pit</w:t>
-      </w:r>
-      <w:r>
-        <w:t xml:space="preserve"> shot (</w:t>
-      </w:r>
-      <w:r>
-        <w:t>Back</w:t>
-      </w:r>
-      <w:r>
-        <w:t xml:space="preserve">):  Requires shooter, </w:t>
-      </w:r>
-      <w:r>
-        <w:t>[pi – no requirement]</w:t>
+        <w:t>Set shooter speed pit shot (Back</w:t>
+      </w:r>
+      <w:r>
+        <w:t>):  Requires shooter, [pi – no requirement]</w:t>
       </w:r>
     </w:p>
     <w:p>
@@ -278,10 +528,7 @@
         <w:t>Set shooter speed using vision (X</w:t>
       </w:r>
       <w:r>
-        <w:t xml:space="preserve">):  Requires shooter, </w:t>
-      </w:r>
-      <w:r>
-        <w:t>[pi – no requirement]</w:t>
+        <w:t>):  Requires shooter, [pi – no requirement]</w:t>
       </w:r>
     </w:p>
     <w:p>
@@ -306,25 +553,7 @@
     </w:p>
     <w:p>
       <w:r>
-        <w:t xml:space="preserve">Turn turret </w:t>
-      </w:r>
-      <w:r>
-        <w:t xml:space="preserve">right </w:t>
-      </w:r>
-      <w:r>
-        <w:t>manually (</w:t>
-      </w:r>
-      <w:r>
-        <w:t>R</w:t>
-      </w:r>
-      <w:r>
-        <w:t>B)</w:t>
-      </w:r>
-      <w:r>
-        <w:t xml:space="preserve"> (release to stop)</w:t>
-      </w:r>
-      <w:r>
-        <w:t>:  Requires turret</w:t>
+        <w:t>Turn turret right manually (RB) (release to stop):  Requires turret</w:t>
       </w:r>
     </w:p>
     <w:p>
@@ -377,23 +606,32 @@
         <w:spacing w:after="0"/>
       </w:pPr>
       <w:r>
-        <w:lastRenderedPageBreak/>
-        <w:t xml:space="preserve">Turn turret </w:t>
-      </w:r>
-      <w:r>
-        <w:t>0</w:t>
-      </w:r>
-      <w:r>
-        <w:t xml:space="preserve"> (</w:t>
-      </w:r>
-      <w:r>
-        <w:t>D-pad up</w:t>
-      </w:r>
-      <w:r>
-        <w:t>):  Requires turret</w:t>
-      </w:r>
-      <w:r>
-        <w:t xml:space="preserve">, </w:t>
+        <w:t>Turn turret 0 (D-pad up):  Requires turret</w:t>
+      </w:r>
+      <w:r>
+        <w:t>, [pi – no requirement]</w:t>
+      </w:r>
+    </w:p>
+    <w:p>
+      <w:pPr>
+        <w:spacing w:after="0"/>
+      </w:pPr>
+      <w:r>
+        <w:t xml:space="preserve">Turn turret -45 (D-pad left):  Requires turret, </w:t>
+      </w:r>
+      <w:r>
+        <w:t>[</w:t>
+      </w:r>
+      <w:r>
+        <w:t>pi</w:t>
+      </w:r>
+      <w:r>
+        <w:t xml:space="preserve"> – no requirement]</w:t>
+      </w:r>
+    </w:p>
+    <w:p>
+      <w:r>
+        <w:t xml:space="preserve">Turn turret +45 (D-pad right):  Requires turret, </w:t>
       </w:r>
       <w:r>
         <w:t>[pi – no requirement]</w:t>
@@ -401,72 +639,14 @@
     </w:p>
     <w:p>
       <w:pPr>
-        <w:spacing w:after="0"/>
-      </w:pPr>
-      <w:r>
-        <w:t xml:space="preserve">Turn turret </w:t>
-      </w:r>
-      <w:r>
-        <w:t>-45</w:t>
-      </w:r>
-      <w:r>
-        <w:t xml:space="preserve"> (</w:t>
-      </w:r>
-      <w:r>
-        <w:t>D-pad left</w:t>
-      </w:r>
-      <w:r>
-        <w:t xml:space="preserve">):  Requires turret, </w:t>
-      </w:r>
-      <w:r>
-        <w:t>[</w:t>
-      </w:r>
-      <w:r>
-        <w:t>pi</w:t>
-      </w:r>
-      <w:r>
-        <w:t xml:space="preserve"> – no requirement]</w:t>
-      </w:r>
-    </w:p>
-    <w:p>
-      <w:r>
-        <w:t xml:space="preserve">Turn turret </w:t>
-      </w:r>
-      <w:r>
-        <w:t xml:space="preserve">+45 </w:t>
-      </w:r>
-      <w:r>
-        <w:t>(</w:t>
-      </w:r>
-      <w:r>
-        <w:t>D-pad right</w:t>
-      </w:r>
-      <w:r>
-        <w:t>):  Requires turret</w:t>
-      </w:r>
-      <w:r>
-        <w:t xml:space="preserve">, </w:t>
-      </w:r>
-      <w:r>
-        <w:t>[pi – no requirement]</w:t>
-      </w:r>
-    </w:p>
-    <w:p>
-      <w:pPr>
-        <w:pStyle w:val="ListParagraph"/>
-        <w:numPr>
-          <w:ilvl w:val="0"/>
-          <w:numId w:val="3"/>
-        </w:numPr>
-      </w:pPr>
-      <w:r>
-        <w:t>OK to interrupt</w:t>
-      </w:r>
-      <w:r>
-        <w:t>, which will stop the motor</w:t>
-      </w:r>
-      <w:r>
-        <w:t>.</w:t>
+        <w:pStyle w:val="ListParagraph"/>
+        <w:numPr>
+          <w:ilvl w:val="0"/>
+          <w:numId w:val="3"/>
+        </w:numPr>
+      </w:pPr>
+      <w:r>
+        <w:t>OK to interrupt, which will stop the motor.</w:t>
       </w:r>
     </w:p>
     <w:p>
@@ -516,7 +696,7 @@
         <w:rFonts w:ascii="Symbol" w:hAnsi="Symbol" w:hint="default"/>
       </w:rPr>
     </w:lvl>
-    <w:lvl w:ilvl="1" w:tplc="04090003" w:tentative="1">
+    <w:lvl w:ilvl="1" w:tplc="04090003">
       <w:start w:val="1"/>
       <w:numFmt w:val="bullet"/>
       <w:lvlText w:val="o"/>
@@ -528,7 +708,7 @@
         <w:rFonts w:ascii="Courier New" w:hAnsi="Courier New" w:cs="Courier New" w:hint="default"/>
       </w:rPr>
     </w:lvl>
-    <w:lvl w:ilvl="2" w:tplc="04090005" w:tentative="1">
+    <w:lvl w:ilvl="2" w:tplc="04090005">
       <w:start w:val="1"/>
       <w:numFmt w:val="bullet"/>
       <w:lvlText w:val=""/>

</xml_diff>

<commit_message>
Finished trying to de-conflict intake/uptake/shoot commands
In prior competition, sometimes driver would press intake or shoot button, but the robot would ignore the press (due to a non-interruptible command already running on the same required subsystem).  Trying to fix...
</commit_message>
<xml_diff>
--- a/notes/Robot controls sequences.docx
+++ b/notes/Robot controls sequences.docx
@@ -111,8 +111,6 @@
       <w:r>
         <w:t>s</w:t>
       </w:r>
-      <w:bookmarkStart w:id="0" w:name="_GoBack"/>
-      <w:bookmarkEnd w:id="0"/>
       <w:r>
         <w:t>.</w:t>
       </w:r>
@@ -128,7 +126,7 @@
         <w:t>:</w:t>
       </w:r>
       <w:r>
-        <w:t xml:space="preserve">  Requires intake, uptake</w:t>
+        <w:t xml:space="preserve">  Requires intake</w:t>
       </w:r>
       <w:r>
         <w:t xml:space="preserve">. </w:t>
@@ -137,7 +135,10 @@
         <w:t xml:space="preserve"> </w:t>
       </w:r>
       <w:r>
-        <w:t>Uses feeder ball sensor.</w:t>
+        <w:t xml:space="preserve">Uses </w:t>
+      </w:r>
+      <w:r>
+        <w:t>uptake and feeder ball sensors, but does not require those subsystems.</w:t>
       </w:r>
     </w:p>
     <w:p>
@@ -270,8 +271,16 @@
         </w:numPr>
       </w:pPr>
       <w:r>
-        <w:t>NOT interruptible</w:t>
-      </w:r>
+        <w:t xml:space="preserve">Changed.  Was not </w:t>
+      </w:r>
+      <w:r>
+        <w:t>interruptible</w:t>
+      </w:r>
+      <w:r>
+        <w:t xml:space="preserve"> in 2022 competition, but now is interruptible.</w:t>
+      </w:r>
+      <w:bookmarkStart w:id="0" w:name="_GoBack"/>
+      <w:bookmarkEnd w:id="0"/>
     </w:p>
     <w:p>
       <w:pPr>

</xml_diff>